<commit_message>
Erste Änderungen GY,HS,RS geänderte Förderschwerpunkt-Bemerkungen
</commit_message>
<xml_diff>
--- a/Anmerkungen_zu_Zeugnisformularen.docx
+++ b/Anmerkungen_zu_Zeugnisformularen.docx
@@ -19,111 +19,157 @@
           <w:rFonts w:cs="Calibri"/>
           <w:lang w:eastAsia="de-DE"/>
         </w:rPr>
-        <w:t xml:space="preserve">Stand </w:t>
-      </w:r>
-      <w:r>
-        <w:rPr>
-          <w:rFonts w:cs="Calibri"/>
-          <w:lang w:eastAsia="de-DE"/>
-        </w:rPr>
-        <w:t>29</w:t>
-      </w:r>
-      <w:r>
-        <w:rPr>
-          <w:rFonts w:cs="Calibri"/>
-          <w:lang w:eastAsia="de-DE"/>
-        </w:rPr>
-        <w:t>.</w:t>
-      </w:r>
-      <w:r>
-        <w:rPr>
-          <w:rFonts w:cs="Calibri"/>
-          <w:lang w:eastAsia="de-DE"/>
-        </w:rPr>
-        <w:t>0</w:t>
-      </w:r>
-      <w:r>
-        <w:rPr>
-          <w:rFonts w:cs="Calibri"/>
-          <w:lang w:eastAsia="de-DE"/>
-        </w:rPr>
-        <w:t>1.201</w:t>
-      </w:r>
-      <w:r>
-        <w:rPr>
-          <w:rFonts w:cs="Calibri"/>
-          <w:lang w:eastAsia="de-DE"/>
-        </w:rPr>
-        <w:t>9</w:t>
-      </w:r>
-      <w:r>
-        <w:rPr>
-          <w:rFonts w:cs="Calibri"/>
-          <w:lang w:eastAsia="de-DE"/>
-        </w:rPr>
-        <w:t xml:space="preserve"> Version 7.06</w:t>
-      </w:r>
-    </w:p>
-    <w:p>
-      <w:pPr>
-        <w:autoSpaceDE w:val="0"/>
-        <w:autoSpaceDN w:val="0"/>
-        <w:adjustRightInd w:val="0"/>
-        <w:spacing w:after="0" w:line="240" w:lineRule="auto"/>
-        <w:ind w:left="360"/>
-        <w:rPr>
-          <w:rFonts w:cs="Calibri"/>
-          <w:lang w:eastAsia="de-DE"/>
-        </w:rPr>
-      </w:pPr>
-    </w:p>
-    <w:p>
-      <w:pPr>
-        <w:autoSpaceDE w:val="0"/>
-        <w:autoSpaceDN w:val="0"/>
-        <w:adjustRightInd w:val="0"/>
-        <w:spacing w:after="0" w:line="240" w:lineRule="auto"/>
-        <w:ind w:left="360"/>
-        <w:rPr>
-          <w:rFonts w:cs="Calibri"/>
-          <w:lang w:eastAsia="de-DE"/>
-        </w:rPr>
-      </w:pPr>
-      <w:r>
-        <w:rPr>
-          <w:rFonts w:cs="Calibri"/>
-          <w:lang w:eastAsia="de-DE"/>
-        </w:rPr>
-        <w:t>Gymnasiale Oberstufe:</w:t>
-      </w:r>
-    </w:p>
-    <w:p>
-      <w:pPr>
-        <w:autoSpaceDE w:val="0"/>
-        <w:autoSpaceDN w:val="0"/>
-        <w:adjustRightInd w:val="0"/>
-        <w:spacing w:after="0" w:line="240" w:lineRule="auto"/>
-        <w:ind w:left="360"/>
-        <w:rPr>
-          <w:rFonts w:cs="Calibri"/>
-          <w:lang w:eastAsia="de-DE"/>
-        </w:rPr>
-      </w:pPr>
-      <w:r>
-        <w:rPr>
-          <w:rFonts w:cs="Calibri"/>
-          <w:lang w:eastAsia="de-DE"/>
-        </w:rPr>
-        <w:t>Die Änderungen zur VVzAPO-GOSt</w:t>
-      </w:r>
+        <w:t>Stand 20.03.2019 Version 7.06</w:t>
+      </w:r>
+    </w:p>
+    <w:p>
+      <w:pPr>
+        <w:autoSpaceDE w:val="0"/>
+        <w:autoSpaceDN w:val="0"/>
+        <w:adjustRightInd w:val="0"/>
+        <w:spacing w:after="0" w:line="240" w:lineRule="auto"/>
+        <w:ind w:left="360"/>
+        <w:rPr>
+          <w:rFonts w:cs="Calibri"/>
+          <w:lang w:eastAsia="de-DE"/>
+        </w:rPr>
+      </w:pPr>
+    </w:p>
+    <w:p>
+      <w:pPr>
+        <w:autoSpaceDE w:val="0"/>
+        <w:autoSpaceDN w:val="0"/>
+        <w:adjustRightInd w:val="0"/>
+        <w:spacing w:after="0" w:line="240" w:lineRule="auto"/>
+        <w:ind w:left="360"/>
+        <w:rPr>
+          <w:rFonts w:cs="Calibri"/>
+          <w:lang w:eastAsia="de-DE"/>
+        </w:rPr>
+      </w:pPr>
+      <w:r>
+        <w:rPr>
+          <w:rFonts w:cs="Calibri"/>
+          <w:lang w:eastAsia="de-DE"/>
+        </w:rPr>
+        <w:t xml:space="preserve">Pakete </w:t>
+      </w:r>
+      <w:proofErr w:type="gramStart"/>
+      <w:r>
+        <w:rPr>
+          <w:rFonts w:cs="Calibri"/>
+          <w:lang w:eastAsia="de-DE"/>
+        </w:rPr>
+        <w:t>GY,RS</w:t>
+      </w:r>
+      <w:proofErr w:type="gramEnd"/>
+      <w:r>
+        <w:rPr>
+          <w:rFonts w:cs="Calibri"/>
+          <w:lang w:eastAsia="de-DE"/>
+        </w:rPr>
+        <w:t>,HS wurden die geänderten Formulierungen zum Unterricht mit Förderschwerpunkten eingepflegt.</w:t>
+      </w:r>
+    </w:p>
+    <w:p>
+      <w:pPr>
+        <w:autoSpaceDE w:val="0"/>
+        <w:autoSpaceDN w:val="0"/>
+        <w:adjustRightInd w:val="0"/>
+        <w:spacing w:after="0" w:line="240" w:lineRule="auto"/>
+        <w:ind w:left="360"/>
+        <w:rPr>
+          <w:rFonts w:cs="Calibri"/>
+          <w:lang w:eastAsia="de-DE"/>
+        </w:rPr>
+      </w:pPr>
       <w:bookmarkStart w:id="0" w:name="_GoBack"/>
       <w:bookmarkEnd w:id="0"/>
-      <w:r>
-        <w:rPr>
-          <w:rFonts w:cs="Calibri"/>
-          <w:lang w:eastAsia="de-DE"/>
-        </w:rPr>
-        <w:t xml:space="preserve"> aus dem Amtsblatt 2/2019 wurden eingefügt.</w:t>
+    </w:p>
+    <w:p>
+      <w:pPr>
+        <w:autoSpaceDE w:val="0"/>
+        <w:autoSpaceDN w:val="0"/>
+        <w:adjustRightInd w:val="0"/>
+        <w:spacing w:after="0" w:line="240" w:lineRule="auto"/>
+        <w:ind w:left="360"/>
+        <w:rPr>
+          <w:rFonts w:cs="Calibri"/>
+          <w:lang w:eastAsia="de-DE"/>
+        </w:rPr>
+      </w:pPr>
+    </w:p>
+    <w:p>
+      <w:pPr>
+        <w:autoSpaceDE w:val="0"/>
+        <w:autoSpaceDN w:val="0"/>
+        <w:adjustRightInd w:val="0"/>
+        <w:spacing w:after="0" w:line="240" w:lineRule="auto"/>
+        <w:ind w:left="360"/>
+        <w:rPr>
+          <w:rFonts w:cs="Calibri"/>
+          <w:lang w:eastAsia="de-DE"/>
+        </w:rPr>
+      </w:pPr>
+      <w:r>
+        <w:rPr>
+          <w:rFonts w:cs="Calibri"/>
+          <w:lang w:eastAsia="de-DE"/>
+        </w:rPr>
+        <w:t>Stand 29.01.2019 Version 7.06</w:t>
+      </w:r>
+    </w:p>
+    <w:p>
+      <w:pPr>
+        <w:autoSpaceDE w:val="0"/>
+        <w:autoSpaceDN w:val="0"/>
+        <w:adjustRightInd w:val="0"/>
+        <w:spacing w:after="0" w:line="240" w:lineRule="auto"/>
+        <w:ind w:left="360"/>
+        <w:rPr>
+          <w:rFonts w:cs="Calibri"/>
+          <w:lang w:eastAsia="de-DE"/>
+        </w:rPr>
+      </w:pPr>
+    </w:p>
+    <w:p>
+      <w:pPr>
+        <w:autoSpaceDE w:val="0"/>
+        <w:autoSpaceDN w:val="0"/>
+        <w:adjustRightInd w:val="0"/>
+        <w:spacing w:after="0" w:line="240" w:lineRule="auto"/>
+        <w:ind w:left="360"/>
+        <w:rPr>
+          <w:rFonts w:cs="Calibri"/>
+          <w:lang w:eastAsia="de-DE"/>
+        </w:rPr>
+      </w:pPr>
+      <w:r>
+        <w:rPr>
+          <w:rFonts w:cs="Calibri"/>
+          <w:lang w:eastAsia="de-DE"/>
+        </w:rPr>
+        <w:t>Gymnasiale Oberstufe:</w:t>
+      </w:r>
+    </w:p>
+    <w:p>
+      <w:pPr>
+        <w:autoSpaceDE w:val="0"/>
+        <w:autoSpaceDN w:val="0"/>
+        <w:adjustRightInd w:val="0"/>
+        <w:spacing w:after="0" w:line="240" w:lineRule="auto"/>
+        <w:ind w:left="360"/>
+        <w:rPr>
+          <w:rFonts w:cs="Calibri"/>
+          <w:lang w:eastAsia="de-DE"/>
+        </w:rPr>
+      </w:pPr>
+      <w:r>
+        <w:rPr>
+          <w:rFonts w:cs="Calibri"/>
+          <w:lang w:eastAsia="de-DE"/>
+        </w:rPr>
+        <w:t>Die Änderungen zur VVzAPO-GOSt aus dem Amtsblatt 2/2019 wurden eingefügt.</w:t>
       </w:r>
     </w:p>
     <w:p>
@@ -913,7 +959,6 @@
           <w:rFonts w:cs="Calibri"/>
           <w:lang w:eastAsia="de-DE"/>
         </w:rPr>
-        <w:lastRenderedPageBreak/>
         <w:t>Gesamtschule:</w:t>
       </w:r>
     </w:p>
@@ -1722,6 +1767,7 @@
           <w:rFonts w:cs="Calibri"/>
           <w:lang w:eastAsia="de-DE"/>
         </w:rPr>
+        <w:lastRenderedPageBreak/>
         <w:t>Stand 13</w:t>
       </w:r>
       <w:r>
@@ -1896,7 +1942,6 @@
           <w:rFonts w:cs="Calibri"/>
           <w:lang w:eastAsia="de-DE"/>
         </w:rPr>
-        <w:lastRenderedPageBreak/>
         <w:t>Anlage 16a</w:t>
       </w:r>
       <w:r>
@@ -3672,6 +3717,7 @@
           <w:rFonts w:cs="Calibri"/>
           <w:lang w:eastAsia="de-DE"/>
         </w:rPr>
+        <w:lastRenderedPageBreak/>
         <w:t>Im Zeu</w:t>
       </w:r>
       <w:r>
@@ -3783,7 +3829,6 @@
           <w:rFonts w:cs="Calibri"/>
           <w:lang w:eastAsia="de-DE"/>
         </w:rPr>
-        <w:lastRenderedPageBreak/>
         <w:t>Für den Bildungsgang der Hauptschule an Realschulen nach §132c wurde ein entsprechende</w:t>
       </w:r>
       <w:r>
@@ -4694,6 +4739,7 @@
           <w:rFonts w:cs="Calibri"/>
           <w:lang w:eastAsia="de-DE"/>
         </w:rPr>
+        <w:lastRenderedPageBreak/>
         <w:t>Bei einigen Zeugnissen fehlte bei der Ausgabe des Schwerpunktes „:“.</w:t>
       </w:r>
     </w:p>
@@ -5776,13 +5822,6 @@
           <w:lang w:eastAsia="de-DE"/>
         </w:rPr>
         <w:br/>
-      </w:r>
-      <w:r>
-        <w:rPr>
-          <w:rFonts w:cs="Calibri"/>
-          <w:lang w:eastAsia="de-DE"/>
-        </w:rPr>
-        <w:lastRenderedPageBreak/>
         <w:t>In den Zeugnisformularen vom 03.01.2016 wird die Verwendung der Unterverzeichnisse wieder zu</w:t>
       </w:r>
       <w:r>
@@ -6639,6 +6678,7 @@
           <w:rFonts w:cs="Calibri"/>
           <w:lang w:eastAsia="de-DE"/>
         </w:rPr>
+        <w:lastRenderedPageBreak/>
         <w:t>Stand 14.04.2015 Version 7.05</w:t>
       </w:r>
     </w:p>
@@ -6730,7 +6770,6 @@
           <w:rFonts w:cs="Calibri"/>
           <w:lang w:eastAsia="de-DE"/>
         </w:rPr>
-        <w:lastRenderedPageBreak/>
         <w:t>Die Ausgabe des Referenzniveaus der Fremdsprachen wurde neu programmiert, da die Ausgabe bei nicht erreichtem Referenzniveau „--“ und durch das Formular berechnete Referenzniveau „----“ verschieden war. Neue Ausgabe „----“.</w:t>
       </w:r>
       <w:r>
@@ -7634,6 +7673,13 @@
           <w:lang w:eastAsia="de-DE"/>
         </w:rPr>
         <w:br/>
+      </w:r>
+      <w:r>
+        <w:rPr>
+          <w:rFonts w:cs="Calibri"/>
+          <w:lang w:eastAsia="de-DE"/>
+        </w:rPr>
+        <w:lastRenderedPageBreak/>
         <w:t>Anders als bei den Zeugnisformularen in Calibri wird kein Name bei den Unterschriften ausgegeben und auch nicht danach „gefragt“. In den Formularen stehen kurze Erläuterungen, wie die Formulare angepasst werden können.</w:t>
       </w:r>
       <w:r>
@@ -7656,7 +7702,6 @@
           <w:rFonts w:cs="Calibri"/>
           <w:lang w:eastAsia="de-DE"/>
         </w:rPr>
-        <w:lastRenderedPageBreak/>
         <w:t>Bei den Schulleitungen wird eine Promotion nicht ausgegeben, da sie in der Datenquelle „Eigene Schule“ nicht erfasst ist und es bisher nicht gelungen ist, das Lehrerkürzel  aus dem Namen zu be</w:t>
       </w:r>
       <w:r>
@@ -8424,6 +8469,12 @@
           <w:rFonts w:asciiTheme="minorHAnsi" w:hAnsiTheme="minorHAnsi"/>
         </w:rPr>
         <w:br/>
+      </w:r>
+      <w:r>
+        <w:rPr>
+          <w:rFonts w:asciiTheme="minorHAnsi" w:hAnsiTheme="minorHAnsi"/>
+        </w:rPr>
+        <w:lastRenderedPageBreak/>
         <w:t>- Erwerb eines dem Hauptschulabsch</w:t>
       </w:r>
       <w:r>
@@ -8512,7 +8563,6 @@
           <w:rFonts w:cs="Calibri"/>
           <w:lang w:eastAsia="de-DE"/>
         </w:rPr>
-        <w:lastRenderedPageBreak/>
         <w:t>Gymnasiale Oberstufe:</w:t>
       </w:r>
     </w:p>
@@ -9372,6 +9422,7 @@
           <w:rFonts w:cs="Calibri"/>
           <w:lang w:eastAsia="de-DE"/>
         </w:rPr>
+        <w:lastRenderedPageBreak/>
         <w:t>Gesamtschule, Sekundarschule:</w:t>
       </w:r>
     </w:p>
@@ -10695,7 +10746,6 @@
           <w:rFonts w:cs="Calibri"/>
           <w:lang w:eastAsia="de-DE"/>
         </w:rPr>
-        <w:lastRenderedPageBreak/>
         <w:t>Stand 21.05.2013 Version 7.03</w:t>
       </w:r>
     </w:p>
@@ -11697,6 +11747,7 @@
           <w:rFonts w:cs="Calibri"/>
           <w:lang w:eastAsia="de-DE"/>
         </w:rPr>
+        <w:lastRenderedPageBreak/>
         <w:t>Alle Schulformen:</w:t>
       </w:r>
     </w:p>
@@ -11790,7 +11841,6 @@
           <w:rFonts w:cs="Calibri"/>
           <w:lang w:eastAsia="de-DE"/>
         </w:rPr>
-        <w:lastRenderedPageBreak/>
         <w:t xml:space="preserve">Im Zeugnisformular </w:t>
       </w:r>
       <w:r>
@@ -13118,6 +13168,7 @@
           <w:rFonts w:cs="Calibri"/>
           <w:lang w:eastAsia="de-DE"/>
         </w:rPr>
+        <w:lastRenderedPageBreak/>
         <w:t xml:space="preserve">Die formatierbaren Textelemente </w:t>
       </w:r>
       <w:proofErr w:type="spellStart"/>
@@ -13261,7 +13312,6 @@
           <w:rFonts w:cs="Calibri"/>
           <w:lang w:eastAsia="de-DE"/>
         </w:rPr>
-        <w:lastRenderedPageBreak/>
         <w:t>Sekundarstufe 1:</w:t>
       </w:r>
     </w:p>
@@ -14174,6 +14224,7 @@
           <w:rFonts w:cs="Calibri"/>
           <w:lang w:eastAsia="de-DE"/>
         </w:rPr>
+        <w:lastRenderedPageBreak/>
         <w:t>Bei den Zeugnissen, auf denen die Religionszugehörigkeit ausgewiesen werden kann, wurde auf die Zeugnisbezeichnung der Religion umgestellt; dies war nur bei den Zeugnissen für die APO-</w:t>
       </w:r>
       <w:proofErr w:type="spellStart"/>
@@ -14301,7 +14352,6 @@
           <w:rFonts w:cs="Calibri"/>
           <w:lang w:eastAsia="de-DE"/>
         </w:rPr>
-        <w:lastRenderedPageBreak/>
         <w:t>Gesamtschule und Gymnasium:</w:t>
       </w:r>
     </w:p>
@@ -15573,6 +15623,7 @@
           <w:rFonts w:cs="Calibri"/>
           <w:lang w:eastAsia="de-DE"/>
         </w:rPr>
+        <w:lastRenderedPageBreak/>
         <w:t>Muttersprachlicher Unterricht wird bei den Abgangs- und Abschlusszeugnissen bei den Fremdspra</w:t>
       </w:r>
       <w:r>
@@ -15741,7 +15792,6 @@
           <w:rFonts w:cs="Calibri"/>
           <w:lang w:eastAsia="de-DE"/>
         </w:rPr>
-        <w:lastRenderedPageBreak/>
         <w:t>Sek2:</w:t>
       </w:r>
     </w:p>
@@ -16666,6 +16716,7 @@
           <w:rFonts w:cs="Calibri"/>
           <w:lang w:eastAsia="de-DE"/>
         </w:rPr>
+        <w:lastRenderedPageBreak/>
         <w:t xml:space="preserve">Bei den Wahlpflichtbereichen in den normalen Zeugnissen </w:t>
       </w:r>
       <w:r>
@@ -17865,6 +17916,7 @@
           <w:rFonts w:cs="Calibri"/>
           <w:lang w:eastAsia="de-DE"/>
         </w:rPr>
+        <w:lastRenderedPageBreak/>
         <w:t xml:space="preserve">Anlage 5a: Bei Defiziten wurde die Anrede </w:t>
       </w:r>
       <w:r>
@@ -18047,7 +18099,6 @@
           <w:rFonts w:cs="Calibri"/>
           <w:lang w:eastAsia="de-DE"/>
         </w:rPr>
-        <w:lastRenderedPageBreak/>
         <w:t xml:space="preserve">Der Standardtext </w:t>
       </w:r>
       <w:r>
@@ -19005,6 +19056,7 @@
           <w:rFonts w:cs="Calibri"/>
           <w:lang w:eastAsia="de-DE"/>
         </w:rPr>
+        <w:lastRenderedPageBreak/>
         <w:t xml:space="preserve">Abgangszeugnisse EF G8 wurden um das Zeugnis </w:t>
       </w:r>
       <w:proofErr w:type="spellStart"/>
@@ -19164,7 +19216,6 @@
         <w:spacing w:after="0"/>
       </w:pPr>
       <w:r>
-        <w:lastRenderedPageBreak/>
         <w:t>Fehler in den Bereichen Naturwissenschaften, Gesellschaftslehre und Arbeitslehre (außer RS) beho</w:t>
       </w:r>
       <w:r>
@@ -20132,6 +20183,7 @@
         <w:rPr>
           <w:rFonts w:asciiTheme="minorHAnsi" w:hAnsiTheme="minorHAnsi" w:cstheme="minorHAnsi"/>
         </w:rPr>
+        <w:lastRenderedPageBreak/>
         <w:t xml:space="preserve">Ausgabe von unentschuldigten Fehlstunden wurde auf </w:t>
       </w:r>
       <w:r>
@@ -20287,7 +20339,6 @@
         <w:spacing w:after="0"/>
       </w:pPr>
       <w:r>
-        <w:lastRenderedPageBreak/>
         <w:t>Ausgabe von Schuljahr und Halbjahr in Zeugnissen Anlage 3</w:t>
       </w:r>
       <w:r>
@@ -20894,9 +20945,6 @@
       </w:r>
       <w:r>
         <w:br/>
-      </w:r>
-      <w:r>
-        <w:lastRenderedPageBreak/>
         <w:t>ab Schuljahr 2010:</w:t>
       </w:r>
       <w:r>
@@ -21415,6 +21463,7 @@
         <w:spacing w:after="0"/>
       </w:pPr>
       <w:r>
+        <w:lastRenderedPageBreak/>
         <w:t>Hauptschulzeugnisse für E-G-Kurse angepasst.</w:t>
       </w:r>
     </w:p>
@@ -21485,7 +21534,6 @@
         <w:spacing w:after="0"/>
       </w:pPr>
       <w:r>
-        <w:lastRenderedPageBreak/>
         <w:t>Schreibfehler: Hochschulreife</w:t>
       </w:r>
       <w:r>
@@ -21902,6 +21950,7 @@
         <w:spacing w:after="0"/>
       </w:pPr>
       <w:r>
+        <w:lastRenderedPageBreak/>
         <w:t>Alle Schülerinnen und Schüler der Stufen 5 bis 9 gehören zum Bildungsgang G8; alle Schülerin</w:t>
       </w:r>
       <w:r>
@@ -21971,7 +22020,6 @@
         <w:spacing w:after="0"/>
       </w:pPr>
       <w:r>
-        <w:lastRenderedPageBreak/>
         <w:t xml:space="preserve">Eine Versetzung aus der Stufe 9 (G8-Schülerinnen und –Schüler) wird durch den Text </w:t>
       </w:r>
       <w:r>
@@ -22387,6 +22435,7 @@
         <w:ind w:left="360"/>
       </w:pPr>
       <w:r>
+        <w:lastRenderedPageBreak/>
         <w:t>‘</w:t>
       </w:r>
       <w:r>
@@ -29250,7 +29299,7 @@
 </file>
 
 <file path=customXml/itemProps1.xml><?xml version="1.0" encoding="utf-8"?>
-<ds:datastoreItem xmlns:ds="http://schemas.openxmlformats.org/officeDocument/2006/customXml" ds:itemID="{6C862D50-01C3-4F12-8144-1A879DC1C099}">
+<ds:datastoreItem xmlns:ds="http://schemas.openxmlformats.org/officeDocument/2006/customXml" ds:itemID="{6812A48A-B7C7-4EA2-80A3-02A3FA7271F3}">
   <ds:schemaRefs>
     <ds:schemaRef ds:uri="http://schemas.openxmlformats.org/officeDocument/2006/bibliography"/>
   </ds:schemaRefs>

</xml_diff>

<commit_message>
Änderungen aller Formulare auf die Förderschwerpunkt-Bemerkungen. Diese erscheinen bei zielgleich unterrichteten Schülern automatisch, wenn ein FS vorhanden ist.
</commit_message>
<xml_diff>
--- a/Anmerkungen_zu_Zeugnisformularen.docx
+++ b/Anmerkungen_zu_Zeugnisformularen.docx
@@ -19,72 +19,84 @@
           <w:rFonts w:cs="Calibri"/>
           <w:lang w:eastAsia="de-DE"/>
         </w:rPr>
-        <w:t>Stand 20.03.2019 Version 7.06</w:t>
-      </w:r>
-    </w:p>
-    <w:p>
-      <w:pPr>
-        <w:autoSpaceDE w:val="0"/>
-        <w:autoSpaceDN w:val="0"/>
-        <w:adjustRightInd w:val="0"/>
-        <w:spacing w:after="0" w:line="240" w:lineRule="auto"/>
-        <w:ind w:left="360"/>
-        <w:rPr>
-          <w:rFonts w:cs="Calibri"/>
-          <w:lang w:eastAsia="de-DE"/>
-        </w:rPr>
-      </w:pPr>
-    </w:p>
-    <w:p>
-      <w:pPr>
-        <w:autoSpaceDE w:val="0"/>
-        <w:autoSpaceDN w:val="0"/>
-        <w:adjustRightInd w:val="0"/>
-        <w:spacing w:after="0" w:line="240" w:lineRule="auto"/>
-        <w:ind w:left="360"/>
-        <w:rPr>
-          <w:rFonts w:cs="Calibri"/>
-          <w:lang w:eastAsia="de-DE"/>
-        </w:rPr>
-      </w:pPr>
-      <w:r>
-        <w:rPr>
-          <w:rFonts w:cs="Calibri"/>
-          <w:lang w:eastAsia="de-DE"/>
-        </w:rPr>
-        <w:t xml:space="preserve">Pakete </w:t>
-      </w:r>
-      <w:proofErr w:type="gramStart"/>
-      <w:r>
-        <w:rPr>
-          <w:rFonts w:cs="Calibri"/>
-          <w:lang w:eastAsia="de-DE"/>
-        </w:rPr>
-        <w:t>GY,RS</w:t>
-      </w:r>
-      <w:proofErr w:type="gramEnd"/>
-      <w:r>
-        <w:rPr>
-          <w:rFonts w:cs="Calibri"/>
-          <w:lang w:eastAsia="de-DE"/>
-        </w:rPr>
-        <w:t>,HS wurden die geänderten Formulierungen zum Unterricht mit Förderschwerpunkten eingepflegt.</w:t>
-      </w:r>
-    </w:p>
-    <w:p>
-      <w:pPr>
-        <w:autoSpaceDE w:val="0"/>
-        <w:autoSpaceDN w:val="0"/>
-        <w:adjustRightInd w:val="0"/>
-        <w:spacing w:after="0" w:line="240" w:lineRule="auto"/>
-        <w:ind w:left="360"/>
-        <w:rPr>
-          <w:rFonts w:cs="Calibri"/>
-          <w:lang w:eastAsia="de-DE"/>
-        </w:rPr>
-      </w:pPr>
+        <w:t>Stand 2</w:t>
+      </w:r>
+      <w:r>
+        <w:rPr>
+          <w:rFonts w:cs="Calibri"/>
+          <w:lang w:eastAsia="de-DE"/>
+        </w:rPr>
+        <w:t>3</w:t>
+      </w:r>
+      <w:r>
+        <w:rPr>
+          <w:rFonts w:cs="Calibri"/>
+          <w:lang w:eastAsia="de-DE"/>
+        </w:rPr>
+        <w:t>.03.2019 Version 7.06</w:t>
+      </w:r>
+    </w:p>
+    <w:p>
+      <w:pPr>
+        <w:autoSpaceDE w:val="0"/>
+        <w:autoSpaceDN w:val="0"/>
+        <w:adjustRightInd w:val="0"/>
+        <w:spacing w:after="0" w:line="240" w:lineRule="auto"/>
+        <w:ind w:left="360"/>
+        <w:rPr>
+          <w:rFonts w:cs="Calibri"/>
+          <w:lang w:eastAsia="de-DE"/>
+        </w:rPr>
+      </w:pPr>
+    </w:p>
+    <w:p>
+      <w:pPr>
+        <w:autoSpaceDE w:val="0"/>
+        <w:autoSpaceDN w:val="0"/>
+        <w:adjustRightInd w:val="0"/>
+        <w:spacing w:after="0" w:line="240" w:lineRule="auto"/>
+        <w:ind w:left="360"/>
+        <w:rPr>
+          <w:rFonts w:cs="Calibri"/>
+          <w:lang w:eastAsia="de-DE"/>
+        </w:rPr>
+      </w:pPr>
+      <w:r>
+        <w:rPr>
+          <w:rFonts w:cs="Calibri"/>
+          <w:lang w:eastAsia="de-DE"/>
+        </w:rPr>
+        <w:t>Pakete GY,RS,HS</w:t>
+      </w:r>
+      <w:r>
+        <w:rPr>
+          <w:rFonts w:cs="Calibri"/>
+          <w:lang w:eastAsia="de-DE"/>
+        </w:rPr>
+        <w:t>,GE,SK</w:t>
+      </w:r>
       <w:bookmarkStart w:id="0" w:name="_GoBack"/>
       <w:bookmarkEnd w:id="0"/>
+      <w:r>
+        <w:rPr>
+          <w:rFonts w:cs="Calibri"/>
+          <w:lang w:eastAsia="de-DE"/>
+        </w:rPr>
+        <w:t xml:space="preserve"> wurden die geänderten Formulierungen zum Unterricht mit Förderschwerpunkten eingepflegt.</w:t>
+      </w:r>
+    </w:p>
+    <w:p>
+      <w:pPr>
+        <w:autoSpaceDE w:val="0"/>
+        <w:autoSpaceDN w:val="0"/>
+        <w:adjustRightInd w:val="0"/>
+        <w:spacing w:after="0" w:line="240" w:lineRule="auto"/>
+        <w:ind w:left="360"/>
+        <w:rPr>
+          <w:rFonts w:cs="Calibri"/>
+          <w:lang w:eastAsia="de-DE"/>
+        </w:rPr>
+      </w:pPr>
     </w:p>
     <w:p>
       <w:pPr>
@@ -1767,7 +1779,6 @@
           <w:rFonts w:cs="Calibri"/>
           <w:lang w:eastAsia="de-DE"/>
         </w:rPr>
-        <w:lastRenderedPageBreak/>
         <w:t>Stand 13</w:t>
       </w:r>
       <w:r>
@@ -3717,7 +3728,6 @@
           <w:rFonts w:cs="Calibri"/>
           <w:lang w:eastAsia="de-DE"/>
         </w:rPr>
-        <w:lastRenderedPageBreak/>
         <w:t>Im Zeu</w:t>
       </w:r>
       <w:r>
@@ -4739,7 +4749,6 @@
           <w:rFonts w:cs="Calibri"/>
           <w:lang w:eastAsia="de-DE"/>
         </w:rPr>
-        <w:lastRenderedPageBreak/>
         <w:t>Bei einigen Zeugnissen fehlte bei der Ausgabe des Schwerpunktes „:“.</w:t>
       </w:r>
     </w:p>
@@ -6678,7 +6687,6 @@
           <w:rFonts w:cs="Calibri"/>
           <w:lang w:eastAsia="de-DE"/>
         </w:rPr>
-        <w:lastRenderedPageBreak/>
         <w:t>Stand 14.04.2015 Version 7.05</w:t>
       </w:r>
     </w:p>
@@ -7673,13 +7681,6 @@
           <w:lang w:eastAsia="de-DE"/>
         </w:rPr>
         <w:br/>
-      </w:r>
-      <w:r>
-        <w:rPr>
-          <w:rFonts w:cs="Calibri"/>
-          <w:lang w:eastAsia="de-DE"/>
-        </w:rPr>
-        <w:lastRenderedPageBreak/>
         <w:t>Anders als bei den Zeugnisformularen in Calibri wird kein Name bei den Unterschriften ausgegeben und auch nicht danach „gefragt“. In den Formularen stehen kurze Erläuterungen, wie die Formulare angepasst werden können.</w:t>
       </w:r>
       <w:r>
@@ -8469,12 +8470,6 @@
           <w:rFonts w:asciiTheme="minorHAnsi" w:hAnsiTheme="minorHAnsi"/>
         </w:rPr>
         <w:br/>
-      </w:r>
-      <w:r>
-        <w:rPr>
-          <w:rFonts w:asciiTheme="minorHAnsi" w:hAnsiTheme="minorHAnsi"/>
-        </w:rPr>
-        <w:lastRenderedPageBreak/>
         <w:t>- Erwerb eines dem Hauptschulabsch</w:t>
       </w:r>
       <w:r>
@@ -9422,7 +9417,6 @@
           <w:rFonts w:cs="Calibri"/>
           <w:lang w:eastAsia="de-DE"/>
         </w:rPr>
-        <w:lastRenderedPageBreak/>
         <w:t>Gesamtschule, Sekundarschule:</w:t>
       </w:r>
     </w:p>
@@ -11747,7 +11741,6 @@
           <w:rFonts w:cs="Calibri"/>
           <w:lang w:eastAsia="de-DE"/>
         </w:rPr>
-        <w:lastRenderedPageBreak/>
         <w:t>Alle Schulformen:</w:t>
       </w:r>
     </w:p>
@@ -13168,7 +13161,6 @@
           <w:rFonts w:cs="Calibri"/>
           <w:lang w:eastAsia="de-DE"/>
         </w:rPr>
-        <w:lastRenderedPageBreak/>
         <w:t xml:space="preserve">Die formatierbaren Textelemente </w:t>
       </w:r>
       <w:proofErr w:type="spellStart"/>
@@ -14224,7 +14216,6 @@
           <w:rFonts w:cs="Calibri"/>
           <w:lang w:eastAsia="de-DE"/>
         </w:rPr>
-        <w:lastRenderedPageBreak/>
         <w:t>Bei den Zeugnissen, auf denen die Religionszugehörigkeit ausgewiesen werden kann, wurde auf die Zeugnisbezeichnung der Religion umgestellt; dies war nur bei den Zeugnissen für die APO-</w:t>
       </w:r>
       <w:proofErr w:type="spellStart"/>
@@ -15623,7 +15614,6 @@
           <w:rFonts w:cs="Calibri"/>
           <w:lang w:eastAsia="de-DE"/>
         </w:rPr>
-        <w:lastRenderedPageBreak/>
         <w:t>Muttersprachlicher Unterricht wird bei den Abgangs- und Abschlusszeugnissen bei den Fremdspra</w:t>
       </w:r>
       <w:r>
@@ -16716,7 +16706,6 @@
           <w:rFonts w:cs="Calibri"/>
           <w:lang w:eastAsia="de-DE"/>
         </w:rPr>
-        <w:lastRenderedPageBreak/>
         <w:t xml:space="preserve">Bei den Wahlpflichtbereichen in den normalen Zeugnissen </w:t>
       </w:r>
       <w:r>
@@ -17916,7 +17905,6 @@
           <w:rFonts w:cs="Calibri"/>
           <w:lang w:eastAsia="de-DE"/>
         </w:rPr>
-        <w:lastRenderedPageBreak/>
         <w:t xml:space="preserve">Anlage 5a: Bei Defiziten wurde die Anrede </w:t>
       </w:r>
       <w:r>
@@ -19056,7 +19044,6 @@
           <w:rFonts w:cs="Calibri"/>
           <w:lang w:eastAsia="de-DE"/>
         </w:rPr>
-        <w:lastRenderedPageBreak/>
         <w:t xml:space="preserve">Abgangszeugnisse EF G8 wurden um das Zeugnis </w:t>
       </w:r>
       <w:proofErr w:type="spellStart"/>
@@ -20183,7 +20170,6 @@
         <w:rPr>
           <w:rFonts w:asciiTheme="minorHAnsi" w:hAnsiTheme="minorHAnsi" w:cstheme="minorHAnsi"/>
         </w:rPr>
-        <w:lastRenderedPageBreak/>
         <w:t xml:space="preserve">Ausgabe von unentschuldigten Fehlstunden wurde auf </w:t>
       </w:r>
       <w:r>
@@ -21463,7 +21449,6 @@
         <w:spacing w:after="0"/>
       </w:pPr>
       <w:r>
-        <w:lastRenderedPageBreak/>
         <w:t>Hauptschulzeugnisse für E-G-Kurse angepasst.</w:t>
       </w:r>
     </w:p>
@@ -21950,7 +21935,6 @@
         <w:spacing w:after="0"/>
       </w:pPr>
       <w:r>
-        <w:lastRenderedPageBreak/>
         <w:t>Alle Schülerinnen und Schüler der Stufen 5 bis 9 gehören zum Bildungsgang G8; alle Schülerin</w:t>
       </w:r>
       <w:r>
@@ -22435,7 +22419,6 @@
         <w:ind w:left="360"/>
       </w:pPr>
       <w:r>
-        <w:lastRenderedPageBreak/>
         <w:t>‘</w:t>
       </w:r>
       <w:r>
@@ -29299,7 +29282,7 @@
 </file>
 
 <file path=customXml/itemProps1.xml><?xml version="1.0" encoding="utf-8"?>
-<ds:datastoreItem xmlns:ds="http://schemas.openxmlformats.org/officeDocument/2006/customXml" ds:itemID="{6812A48A-B7C7-4EA2-80A3-02A3FA7271F3}">
+<ds:datastoreItem xmlns:ds="http://schemas.openxmlformats.org/officeDocument/2006/customXml" ds:itemID="{02FC58B0-6300-4509-9BA6-ED0C09E87F10}">
   <ds:schemaRefs>
     <ds:schemaRef ds:uri="http://schemas.openxmlformats.org/officeDocument/2006/bibliography"/>
   </ds:schemaRefs>

</xml_diff>

<commit_message>
Änderungen in der Versionsgeschichte
</commit_message>
<xml_diff>
--- a/Anmerkungen_zu_Zeugnisformularen.docx
+++ b/Anmerkungen_zu_Zeugnisformularen.docx
@@ -19,64 +19,153 @@
           <w:rFonts w:cs="Calibri"/>
           <w:lang w:eastAsia="de-DE"/>
         </w:rPr>
-        <w:t>Stand 2</w:t>
-      </w:r>
-      <w:r>
-        <w:rPr>
-          <w:rFonts w:cs="Calibri"/>
-          <w:lang w:eastAsia="de-DE"/>
-        </w:rPr>
-        <w:t>3</w:t>
-      </w:r>
-      <w:r>
-        <w:rPr>
-          <w:rFonts w:cs="Calibri"/>
-          <w:lang w:eastAsia="de-DE"/>
-        </w:rPr>
-        <w:t>.03.2019 Version 7.06</w:t>
-      </w:r>
-    </w:p>
-    <w:p>
-      <w:pPr>
-        <w:autoSpaceDE w:val="0"/>
-        <w:autoSpaceDN w:val="0"/>
-        <w:adjustRightInd w:val="0"/>
-        <w:spacing w:after="0" w:line="240" w:lineRule="auto"/>
-        <w:ind w:left="360"/>
-        <w:rPr>
-          <w:rFonts w:cs="Calibri"/>
-          <w:lang w:eastAsia="de-DE"/>
-        </w:rPr>
-      </w:pPr>
-    </w:p>
-    <w:p>
-      <w:pPr>
-        <w:autoSpaceDE w:val="0"/>
-        <w:autoSpaceDN w:val="0"/>
-        <w:adjustRightInd w:val="0"/>
-        <w:spacing w:after="0" w:line="240" w:lineRule="auto"/>
-        <w:ind w:left="360"/>
-        <w:rPr>
-          <w:rFonts w:cs="Calibri"/>
-          <w:lang w:eastAsia="de-DE"/>
-        </w:rPr>
-      </w:pPr>
-      <w:r>
-        <w:rPr>
-          <w:rFonts w:cs="Calibri"/>
-          <w:lang w:eastAsia="de-DE"/>
-        </w:rPr>
-        <w:t>Pakete GY,RS,HS</w:t>
-      </w:r>
-      <w:r>
-        <w:rPr>
-          <w:rFonts w:cs="Calibri"/>
-          <w:lang w:eastAsia="de-DE"/>
-        </w:rPr>
-        <w:t>,GE,SK</w:t>
+        <w:t>Stand 10.05.2019 Version 7.06</w:t>
+      </w:r>
+    </w:p>
+    <w:p>
+      <w:pPr>
+        <w:autoSpaceDE w:val="0"/>
+        <w:autoSpaceDN w:val="0"/>
+        <w:adjustRightInd w:val="0"/>
+        <w:spacing w:after="0" w:line="240" w:lineRule="auto"/>
+        <w:ind w:left="360"/>
+        <w:rPr>
+          <w:rFonts w:cs="Calibri"/>
+          <w:lang w:eastAsia="de-DE"/>
+        </w:rPr>
+      </w:pPr>
+    </w:p>
+    <w:p>
+      <w:pPr>
+        <w:autoSpaceDE w:val="0"/>
+        <w:autoSpaceDN w:val="0"/>
+        <w:adjustRightInd w:val="0"/>
+        <w:spacing w:after="0" w:line="240" w:lineRule="auto"/>
+        <w:ind w:left="360"/>
+        <w:rPr>
+          <w:rFonts w:cs="Calibri"/>
+          <w:lang w:eastAsia="de-DE"/>
+        </w:rPr>
+      </w:pPr>
+      <w:r>
+        <w:rPr>
+          <w:rFonts w:cs="Calibri"/>
+          <w:lang w:eastAsia="de-DE"/>
+        </w:rPr>
+        <w:t>Die Sek1 Zeugnisse wurden beim Erkennen des Schullogos</w:t>
       </w:r>
       <w:bookmarkStart w:id="0" w:name="_GoBack"/>
       <w:bookmarkEnd w:id="0"/>
+      <w:r>
+        <w:rPr>
+          <w:rFonts w:cs="Calibri"/>
+          <w:lang w:eastAsia="de-DE"/>
+        </w:rPr>
+        <w:t xml:space="preserve"> einheitlich auf „</w:t>
+      </w:r>
+      <w:proofErr w:type="spellStart"/>
+      <w:r>
+        <w:rPr>
+          <w:rFonts w:cs="Calibri"/>
+          <w:lang w:eastAsia="de-DE"/>
+        </w:rPr>
+        <w:t>Autodetect</w:t>
+      </w:r>
+      <w:proofErr w:type="spellEnd"/>
+      <w:r>
+        <w:rPr>
+          <w:rFonts w:cs="Calibri"/>
+          <w:lang w:eastAsia="de-DE"/>
+        </w:rPr>
+        <w:t>“ umgestellt.</w:t>
+      </w:r>
+    </w:p>
+    <w:p>
+      <w:pPr>
+        <w:autoSpaceDE w:val="0"/>
+        <w:autoSpaceDN w:val="0"/>
+        <w:adjustRightInd w:val="0"/>
+        <w:spacing w:after="0" w:line="240" w:lineRule="auto"/>
+        <w:ind w:left="360"/>
+        <w:rPr>
+          <w:rFonts w:cs="Calibri"/>
+          <w:lang w:eastAsia="de-DE"/>
+        </w:rPr>
+      </w:pPr>
+    </w:p>
+    <w:p>
+      <w:pPr>
+        <w:autoSpaceDE w:val="0"/>
+        <w:autoSpaceDN w:val="0"/>
+        <w:adjustRightInd w:val="0"/>
+        <w:spacing w:after="0" w:line="240" w:lineRule="auto"/>
+        <w:ind w:left="360"/>
+        <w:rPr>
+          <w:rFonts w:cs="Calibri"/>
+          <w:lang w:eastAsia="de-DE"/>
+        </w:rPr>
+      </w:pPr>
+      <w:r>
+        <w:rPr>
+          <w:rFonts w:cs="Calibri"/>
+          <w:lang w:eastAsia="de-DE"/>
+        </w:rPr>
+        <w:t>Stand 2</w:t>
+      </w:r>
+      <w:r>
+        <w:rPr>
+          <w:rFonts w:cs="Calibri"/>
+          <w:lang w:eastAsia="de-DE"/>
+        </w:rPr>
+        <w:t>3</w:t>
+      </w:r>
+      <w:r>
+        <w:rPr>
+          <w:rFonts w:cs="Calibri"/>
+          <w:lang w:eastAsia="de-DE"/>
+        </w:rPr>
+        <w:t>.03.2019 Version 7.06</w:t>
+      </w:r>
+    </w:p>
+    <w:p>
+      <w:pPr>
+        <w:autoSpaceDE w:val="0"/>
+        <w:autoSpaceDN w:val="0"/>
+        <w:adjustRightInd w:val="0"/>
+        <w:spacing w:after="0" w:line="240" w:lineRule="auto"/>
+        <w:ind w:left="360"/>
+        <w:rPr>
+          <w:rFonts w:cs="Calibri"/>
+          <w:lang w:eastAsia="de-DE"/>
+        </w:rPr>
+      </w:pPr>
+    </w:p>
+    <w:p>
+      <w:pPr>
+        <w:autoSpaceDE w:val="0"/>
+        <w:autoSpaceDN w:val="0"/>
+        <w:adjustRightInd w:val="0"/>
+        <w:spacing w:after="0" w:line="240" w:lineRule="auto"/>
+        <w:ind w:left="360"/>
+        <w:rPr>
+          <w:rFonts w:cs="Calibri"/>
+          <w:lang w:eastAsia="de-DE"/>
+        </w:rPr>
+      </w:pPr>
+      <w:r>
+        <w:rPr>
+          <w:rFonts w:cs="Calibri"/>
+          <w:lang w:eastAsia="de-DE"/>
+        </w:rPr>
+        <w:t>Pakete GY,RS,HS</w:t>
+      </w:r>
+      <w:r>
+        <w:rPr>
+          <w:rFonts w:cs="Calibri"/>
+          <w:lang w:eastAsia="de-DE"/>
+        </w:rPr>
+        <w:t>,GE,SK</w:t>
+      </w:r>
       <w:r>
         <w:rPr>
           <w:rFonts w:cs="Calibri"/>
@@ -804,6 +893,7 @@
           <w:rFonts w:cs="Calibri"/>
           <w:lang w:eastAsia="de-DE"/>
         </w:rPr>
+        <w:lastRenderedPageBreak/>
         <w:t>In allen Abschlusszeugnissen wird bei den Bemerkungen abgefragt, ob ein eingetragener Förderschwerpunkt auch ausgegeben wird. Wird kein Förderschwerpunkt gefunden, gibt es keine Abfrage.</w:t>
       </w:r>
     </w:p>
@@ -1676,6 +1766,7 @@
           <w:rFonts w:cs="Calibri"/>
           <w:lang w:eastAsia="de-DE"/>
         </w:rPr>
+        <w:lastRenderedPageBreak/>
         <w:t>Stand 14.06.2018 Version 7.06</w:t>
       </w:r>
     </w:p>
@@ -2726,6 +2817,7 @@
           <w:rFonts w:cs="Calibri"/>
           <w:lang w:eastAsia="de-DE"/>
         </w:rPr>
+        <w:lastRenderedPageBreak/>
         <w:t>Alle Schulformen Sek1:</w:t>
       </w:r>
     </w:p>
@@ -4668,6 +4760,7 @@
           <w:rFonts w:cs="Calibri"/>
           <w:lang w:eastAsia="de-DE"/>
         </w:rPr>
+        <w:lastRenderedPageBreak/>
         <w:t>Stand 12.06.2016 Version 7.051</w:t>
       </w:r>
     </w:p>
@@ -6597,6 +6690,7 @@
           <w:rFonts w:cs="Calibri"/>
           <w:lang w:eastAsia="de-DE"/>
         </w:rPr>
+        <w:lastRenderedPageBreak/>
         <w:t>Stand 17.04.2015 Version 7.05</w:t>
       </w:r>
     </w:p>
@@ -7566,6 +7660,7 @@
           <w:rFonts w:cs="Calibri"/>
           <w:lang w:eastAsia="de-DE"/>
         </w:rPr>
+        <w:lastRenderedPageBreak/>
         <w:t>Die Zeugnisse sollen im Zeugniskopf auch die Schulnummer enthalten. Deshalb wurde ein neuer dy</w:t>
       </w:r>
       <w:r>
@@ -8379,6 +8474,7 @@
           <w:rFonts w:cs="Calibri"/>
           <w:lang w:eastAsia="de-DE"/>
         </w:rPr>
+        <w:lastRenderedPageBreak/>
         <w:t>Versetzungszeugnis und Überweisungszeugnis</w:t>
       </w:r>
       <w:r>
@@ -10565,6 +10661,7 @@
           <w:rFonts w:cs="Calibri"/>
           <w:lang w:eastAsia="de-DE"/>
         </w:rPr>
+        <w:lastRenderedPageBreak/>
         <w:t>Gymnasiale Oberstufe:</w:t>
       </w:r>
     </w:p>
@@ -11594,6 +11691,7 @@
           <w:rFonts w:cs="Calibri"/>
           <w:lang w:eastAsia="de-DE"/>
         </w:rPr>
+        <w:lastRenderedPageBreak/>
         <w:t>Für die Ausgabe des Themas für Projektkurse</w:t>
       </w:r>
       <w:r>
@@ -13016,6 +13114,7 @@
           <w:rFonts w:cs="Calibri"/>
           <w:lang w:eastAsia="de-DE"/>
         </w:rPr>
+        <w:lastRenderedPageBreak/>
         <w:t>Defizite von Projektkursen werden erfasst und ggf. ausgegeben.</w:t>
       </w:r>
     </w:p>
@@ -14106,6 +14205,7 @@
           <w:rFonts w:cs="Calibri"/>
           <w:lang w:eastAsia="de-DE"/>
         </w:rPr>
+        <w:lastRenderedPageBreak/>
         <w:t>Hauptschule, Realschule, Gymnasium</w:t>
       </w:r>
     </w:p>
@@ -15496,6 +15596,7 @@
           <w:rFonts w:cs="Calibri"/>
           <w:lang w:eastAsia="de-DE"/>
         </w:rPr>
+        <w:lastRenderedPageBreak/>
         <w:t>Die Namen der Formulare wurden umgestellt auf:</w:t>
       </w:r>
       <w:r>
@@ -18982,6 +19083,7 @@
           <w:rFonts w:cs="Calibri"/>
           <w:lang w:eastAsia="de-DE"/>
         </w:rPr>
+        <w:lastRenderedPageBreak/>
         <w:t>Stand: 07.10.2011 Version</w:t>
       </w:r>
       <w:r>
@@ -20024,6 +20126,7 @@
         <w:rPr>
           <w:rFonts w:asciiTheme="minorHAnsi" w:hAnsiTheme="minorHAnsi" w:cstheme="minorHAnsi"/>
         </w:rPr>
+        <w:lastRenderedPageBreak/>
         <w:t>Bei den Ausgaben für AUE, Bemerkungen und zusätzlichem Unterricht(</w:t>
       </w:r>
       <w:r>
@@ -20795,6 +20898,7 @@
         <w:spacing w:after="0"/>
       </w:pPr>
       <w:r>
+        <w:lastRenderedPageBreak/>
         <w:t xml:space="preserve">Zwei Zeugnisse der Sek1 des Gymnasiums werden zum Testen (möglich für alle Schulformen) – Formulare </w:t>
       </w:r>
       <w:r>
@@ -21398,6 +21502,7 @@
         <w:spacing w:after="0"/>
       </w:pPr>
       <w:r>
+        <w:lastRenderedPageBreak/>
         <w:t>Anl. 15: allgemeine Zeugnisbemerkungen auf Seite neu positioniert.</w:t>
       </w:r>
     </w:p>
@@ -28535,7 +28640,7 @@
     </w:rPrDefault>
     <w:pPrDefault/>
   </w:docDefaults>
-  <w:latentStyles w:defLockedState="0" w:defUIPriority="99" w:defSemiHidden="0" w:defUnhideWhenUsed="0" w:defQFormat="0" w:count="375">
+  <w:latentStyles w:defLockedState="0" w:defUIPriority="99" w:defSemiHidden="0" w:defUnhideWhenUsed="0" w:defQFormat="0" w:count="376">
     <w:lsdException w:name="Normal" w:locked="1" w:uiPriority="0" w:qFormat="1"/>
     <w:lsdException w:name="heading 1" w:locked="1" w:uiPriority="0" w:qFormat="1"/>
     <w:lsdException w:name="heading 2" w:locked="1" w:semiHidden="1" w:uiPriority="0" w:unhideWhenUsed="1" w:qFormat="1"/>
@@ -28641,7 +28746,6 @@
     <w:lsdException w:name="HTML Sample" w:semiHidden="1" w:unhideWhenUsed="1"/>
     <w:lsdException w:name="HTML Typewriter" w:semiHidden="1" w:unhideWhenUsed="1"/>
     <w:lsdException w:name="HTML Variable" w:semiHidden="1" w:unhideWhenUsed="1"/>
-    <w:lsdException w:name="Normal Table" w:semiHidden="1" w:unhideWhenUsed="1"/>
     <w:lsdException w:name="annotation subject" w:semiHidden="1" w:unhideWhenUsed="1"/>
     <w:lsdException w:name="No List" w:semiHidden="1" w:unhideWhenUsed="1"/>
     <w:lsdException w:name="Outline List 1" w:semiHidden="1" w:unhideWhenUsed="1"/>
@@ -28688,10 +28792,8 @@
     <w:lsdException w:name="Table Subtle 2" w:semiHidden="1" w:unhideWhenUsed="1"/>
     <w:lsdException w:name="Table Web 1" w:semiHidden="1" w:unhideWhenUsed="1"/>
     <w:lsdException w:name="Table Web 2" w:semiHidden="1" w:unhideWhenUsed="1"/>
-    <w:lsdException w:name="Table Web 3" w:semiHidden="1" w:unhideWhenUsed="1"/>
     <w:lsdException w:name="Balloon Text" w:semiHidden="1" w:unhideWhenUsed="1"/>
     <w:lsdException w:name="Table Grid" w:locked="1" w:uiPriority="0"/>
-    <w:lsdException w:name="Table Theme" w:semiHidden="1" w:unhideWhenUsed="1"/>
     <w:lsdException w:name="Placeholder Text" w:semiHidden="1"/>
     <w:lsdException w:name="No Spacing" w:uiPriority="1" w:qFormat="1"/>
     <w:lsdException w:name="Light Shading" w:uiPriority="60"/>
@@ -28911,6 +29013,7 @@
     <w:lsdException w:name="Smart Hyperlink" w:semiHidden="1" w:unhideWhenUsed="1"/>
     <w:lsdException w:name="Hashtag" w:semiHidden="1" w:unhideWhenUsed="1"/>
     <w:lsdException w:name="Unresolved Mention" w:semiHidden="1" w:unhideWhenUsed="1"/>
+    <w:lsdException w:name="Smart Link" w:semiHidden="1" w:unhideWhenUsed="1"/>
   </w:latentStyles>
   <w:style w:type="paragraph" w:default="1" w:styleId="Standard">
     <w:name w:val="Normal"/>
@@ -29282,7 +29385,7 @@
 </file>
 
 <file path=customXml/itemProps1.xml><?xml version="1.0" encoding="utf-8"?>
-<ds:datastoreItem xmlns:ds="http://schemas.openxmlformats.org/officeDocument/2006/customXml" ds:itemID="{02FC58B0-6300-4509-9BA6-ED0C09E87F10}">
+<ds:datastoreItem xmlns:ds="http://schemas.openxmlformats.org/officeDocument/2006/customXml" ds:itemID="{4CCFFC47-ED17-4885-A119-C06E9D76FF0B}">
   <ds:schemaRefs>
     <ds:schemaRef ds:uri="http://schemas.openxmlformats.org/officeDocument/2006/bibliography"/>
   </ds:schemaRefs>

</xml_diff>